<commit_message>
añadir mayúsculas a los objetos generados
se les añadió mayúsculas a los casos de uso a los objetos utilizados
</commit_message>
<xml_diff>
--- a/casos de uso3.docx
+++ b/casos de uso3.docx
@@ -721,20 +721,32 @@
                   <w:rPr>
                     <w:lang w:val="es-ES"/>
                   </w:rPr>
-                  <w:t xml:space="preserve">1.-El jefe de centro de cómputo da clic en el apartado de asignar hardware </w:t>
-                </w:r>
-              </w:p>
-              <w:p>
-                <w:pPr>
-                  <w:rPr>
-                    <w:lang w:val="es-ES"/>
-                  </w:rPr>
-                </w:pPr>
-                <w:r>
-                  <w:rPr>
-                    <w:lang w:val="es-ES"/>
-                  </w:rPr>
-                  <w:t xml:space="preserve">2.-El sistema muestra los apartados a llenar para que se lleve a cabo una asignación de hardware </w:t>
+                  <w:t xml:space="preserve">1.-El jefe de centro de cómputo da clic en </w:t>
+                </w:r>
+                <w:r>
+                  <w:rPr>
+                    <w:lang w:val="es-ES"/>
+                  </w:rPr>
+                  <w:t>el apartado de asignar HARDWARE</w:t>
+                </w:r>
+              </w:p>
+              <w:p>
+                <w:pPr>
+                  <w:rPr>
+                    <w:lang w:val="es-ES"/>
+                  </w:rPr>
+                </w:pPr>
+                <w:r>
+                  <w:rPr>
+                    <w:lang w:val="es-ES"/>
+                  </w:rPr>
+                  <w:t xml:space="preserve">2.-El sistema muestra los apartados a llenar para que se lleve a </w:t>
+                </w:r>
+                <w:r>
+                  <w:rPr>
+                    <w:lang w:val="es-ES"/>
+                  </w:rPr>
+                  <w:t>cabo una asignación de HARDWARE</w:t>
                 </w:r>
               </w:p>
               <w:p>
@@ -791,7 +803,27 @@
                   <w:rPr>
                     <w:lang w:val="es-ES"/>
                   </w:rPr>
-                  <w:t>5.-El técnico académico selecciona la opción de guardar. Si el técnico académico de la cancelar (ver FA 5.1)</w:t>
+                  <w:t xml:space="preserve">5.-El </w:t>
+                </w:r>
+                <w:r>
+                  <w:rPr>
+                    <w:lang w:val="es-ES"/>
+                  </w:rPr>
+                  <w:t xml:space="preserve">jefe de centro de </w:t>
+                </w:r>
+                <w:proofErr w:type="spellStart"/>
+                <w:r>
+                  <w:rPr>
+                    <w:lang w:val="es-ES"/>
+                  </w:rPr>
+                  <w:t>computo</w:t>
+                </w:r>
+                <w:proofErr w:type="spellEnd"/>
+                <w:r>
+                  <w:rPr>
+                    <w:lang w:val="es-ES"/>
+                  </w:rPr>
+                  <w:t xml:space="preserve"> selecciona la opción de guardar. Si el técnico académico de la cancelar (ver FA 5.1)</w:t>
                 </w:r>
               </w:p>
               <w:p>
@@ -1765,7 +1797,21 @@
                     <w:rFonts w:cs="Arial"/>
                     <w:lang w:val="es-ES"/>
                   </w:rPr>
-                  <w:t>Generar inventario</w:t>
+                  <w:t>Generar</w:t>
+                </w:r>
+                <w:r>
+                  <w:rPr>
+                    <w:rFonts w:cs="Arial"/>
+                    <w:lang w:val="es-ES"/>
+                  </w:rPr>
+                  <w:t xml:space="preserve"> reporte de fallas e</w:t>
+                </w:r>
+                <w:r>
+                  <w:rPr>
+                    <w:rFonts w:cs="Arial"/>
+                    <w:lang w:val="es-ES"/>
+                  </w:rPr>
+                  <w:t xml:space="preserve"> inventario</w:t>
                 </w:r>
               </w:p>
             </w:sdtContent>
@@ -2351,7 +2397,19 @@
                   <w:rPr>
                     <w:lang w:val="es-ES"/>
                   </w:rPr>
-                  <w:t xml:space="preserve"> llena los apartados para añadir un nuevo hardware al centro de computo </w:t>
+                  <w:t xml:space="preserve"> llena los apartad</w:t>
+                </w:r>
+                <w:r>
+                  <w:rPr>
+                    <w:lang w:val="es-ES"/>
+                  </w:rPr>
+                  <w:t>os para añadir un nuevo HARDWARE</w:t>
+                </w:r>
+                <w:r>
+                  <w:rPr>
+                    <w:lang w:val="es-ES"/>
+                  </w:rPr>
+                  <w:t xml:space="preserve"> al centro de computo </w:t>
                 </w:r>
               </w:p>
               <w:p>
@@ -3407,8 +3465,6 @@
                   <w:t>estadísticos</w:t>
                 </w:r>
               </w:p>
-              <w:bookmarkStart w:id="0" w:name="_GoBack" w:displacedByCustomXml="next"/>
-              <w:bookmarkEnd w:id="0" w:displacedByCustomXml="next"/>
             </w:sdtContent>
           </w:sdt>
         </w:tc>
@@ -4026,7 +4082,13 @@
                   <w:rPr>
                     <w:lang w:val="es-ES"/>
                   </w:rPr>
-                  <w:t xml:space="preserve"> almacenado en actividades de mantenimiento y la adquisición de hardware y software</w:t>
+                  <w:t xml:space="preserve"> almacenado en actividades de mantenimie</w:t>
+                </w:r>
+                <w:r>
+                  <w:rPr>
+                    <w:lang w:val="es-ES"/>
+                  </w:rPr>
+                  <w:t>nto y la adquisición de HARDWARE y SOFTWARE</w:t>
                 </w:r>
               </w:p>
               <w:p>
@@ -4345,7 +4407,14 @@
                     <w:rFonts w:cs="Arial"/>
                     <w:lang w:val="es-ES"/>
                   </w:rPr>
-                  <w:t xml:space="preserve"> PDF con las estadísticas del de los datos de mantenimiento y la adquisición de hardware y software</w:t>
+                  <w:t xml:space="preserve"> PDF con las estadísticas del de los datos de mantenimie</w:t>
+                </w:r>
+                <w:r>
+                  <w:rPr>
+                    <w:rFonts w:cs="Arial"/>
+                    <w:lang w:val="es-ES"/>
+                  </w:rPr>
+                  <w:t>nto y la adquisición de HARDWARE y SOFTWARE</w:t>
                 </w:r>
               </w:p>
             </w:sdtContent>
@@ -4420,7 +4489,14 @@
                     <w:rFonts w:cs="Arial"/>
                     <w:lang w:val="es-ES"/>
                   </w:rPr>
-                  <w:t>Datos sobre el mantenimiento y adquisición de hardware y software</w:t>
+                  <w:t>Datos sobre el manteni</w:t>
+                </w:r>
+                <w:r>
+                  <w:rPr>
+                    <w:rFonts w:cs="Arial"/>
+                    <w:lang w:val="es-ES"/>
+                  </w:rPr>
+                  <w:t>miento y adquisición de HARDWARE y SOFTWARE</w:t>
                 </w:r>
               </w:p>
             </w:tc>
@@ -4889,1667 +4965,6 @@
                 <w:rFonts w:cs="Arial"/>
                 <w:lang w:val="es-ES"/>
               </w:rPr>
-              <w:id w:val="427469844"/>
-              <w:placeholder>
-                <w:docPart w:val="1F2ACE6F6C53465986E6A6E70CBB2CAA"/>
-              </w:placeholder>
-            </w:sdtPr>
-            <w:sdtEndPr/>
-            <w:sdtContent>
-              <w:p>
-                <w:pPr>
-                  <w:rPr>
-                    <w:rFonts w:cs="Arial"/>
-                    <w:lang w:val="es-ES"/>
-                  </w:rPr>
-                </w:pPr>
-                <w:r>
-                  <w:rPr>
-                    <w:rFonts w:cs="Arial"/>
-                    <w:lang w:val="es-ES"/>
-                  </w:rPr>
-                  <w:t>CU09</w:t>
-                </w:r>
-              </w:p>
-            </w:sdtContent>
-          </w:sdt>
-        </w:tc>
-      </w:tr>
-      <w:tr>
-        <w:trPr>
-          <w:trHeight w:val="329"/>
-        </w:trPr>
-        <w:tc>
-          <w:tcPr>
-            <w:tcW w:w="1572" w:type="pct"/>
-            <w:tcBorders>
-              <w:top w:val="single" w:sz="4" w:space="0" w:color="000000"/>
-              <w:left w:val="single" w:sz="8" w:space="0" w:color="000000"/>
-              <w:bottom w:val="single" w:sz="4" w:space="0" w:color="000000"/>
-              <w:right w:val="nil"/>
-            </w:tcBorders>
-            <w:hideMark/>
-          </w:tcPr>
-          <w:p>
-            <w:pPr>
-              <w:rPr>
-                <w:rFonts w:cs="Arial"/>
-                <w:b/>
-                <w:lang w:val="es-ES"/>
-              </w:rPr>
-            </w:pPr>
-            <w:r>
-              <w:rPr>
-                <w:rFonts w:cs="Arial"/>
-                <w:b/>
-                <w:lang w:val="es-ES"/>
-              </w:rPr>
-              <w:t>Nombre:</w:t>
-            </w:r>
-          </w:p>
-        </w:tc>
-        <w:tc>
-          <w:tcPr>
-            <w:tcW w:w="3428" w:type="pct"/>
-            <w:tcBorders>
-              <w:top w:val="single" w:sz="4" w:space="0" w:color="000000"/>
-              <w:left w:val="single" w:sz="4" w:space="0" w:color="000000"/>
-              <w:bottom w:val="single" w:sz="4" w:space="0" w:color="000000"/>
-              <w:right w:val="single" w:sz="8" w:space="0" w:color="000000"/>
-            </w:tcBorders>
-          </w:tcPr>
-          <w:sdt>
-            <w:sdtPr>
-              <w:rPr>
-                <w:rFonts w:cs="Arial"/>
-                <w:lang w:val="es-ES"/>
-              </w:rPr>
-              <w:id w:val="-756596995"/>
-              <w:placeholder>
-                <w:docPart w:val="1F2ACE6F6C53465986E6A6E70CBB2CAA"/>
-              </w:placeholder>
-            </w:sdtPr>
-            <w:sdtEndPr/>
-            <w:sdtContent>
-              <w:p>
-                <w:pPr>
-                  <w:rPr>
-                    <w:rFonts w:cs="Arial"/>
-                    <w:lang w:val="es-ES"/>
-                  </w:rPr>
-                </w:pPr>
-                <w:r>
-                  <w:rPr>
-                    <w:rFonts w:cs="Arial"/>
-                    <w:lang w:val="es-ES"/>
-                  </w:rPr>
-                  <w:t xml:space="preserve">Registrar garantía </w:t>
-                </w:r>
-              </w:p>
-            </w:sdtContent>
-          </w:sdt>
-        </w:tc>
-      </w:tr>
-      <w:tr>
-        <w:trPr>
-          <w:trHeight w:val="329"/>
-        </w:trPr>
-        <w:tc>
-          <w:tcPr>
-            <w:tcW w:w="1572" w:type="pct"/>
-            <w:tcBorders>
-              <w:top w:val="single" w:sz="4" w:space="0" w:color="000000"/>
-              <w:left w:val="single" w:sz="8" w:space="0" w:color="000000"/>
-              <w:bottom w:val="single" w:sz="4" w:space="0" w:color="000000"/>
-              <w:right w:val="nil"/>
-            </w:tcBorders>
-            <w:hideMark/>
-          </w:tcPr>
-          <w:p>
-            <w:pPr>
-              <w:rPr>
-                <w:rFonts w:cs="Arial"/>
-                <w:b/>
-                <w:lang w:val="es-ES"/>
-              </w:rPr>
-            </w:pPr>
-            <w:r>
-              <w:rPr>
-                <w:rFonts w:cs="Arial"/>
-                <w:b/>
-                <w:lang w:val="es-ES"/>
-              </w:rPr>
-              <w:t>Autor(es):</w:t>
-            </w:r>
-          </w:p>
-        </w:tc>
-        <w:tc>
-          <w:tcPr>
-            <w:tcW w:w="3428" w:type="pct"/>
-            <w:tcBorders>
-              <w:top w:val="single" w:sz="4" w:space="0" w:color="000000"/>
-              <w:left w:val="single" w:sz="4" w:space="0" w:color="000000"/>
-              <w:bottom w:val="single" w:sz="4" w:space="0" w:color="000000"/>
-              <w:right w:val="single" w:sz="8" w:space="0" w:color="000000"/>
-            </w:tcBorders>
-          </w:tcPr>
-          <w:p>
-            <w:pPr>
-              <w:rPr>
-                <w:rFonts w:cs="Arial"/>
-                <w:lang w:val="es-ES"/>
-              </w:rPr>
-            </w:pPr>
-            <w:r>
-              <w:rPr>
-                <w:rFonts w:cs="Arial"/>
-                <w:lang w:val="es-ES"/>
-              </w:rPr>
-              <w:t xml:space="preserve">Eduardo </w:t>
-            </w:r>
-            <w:proofErr w:type="spellStart"/>
-            <w:r>
-              <w:rPr>
-                <w:rFonts w:cs="Arial"/>
-                <w:lang w:val="es-ES"/>
-              </w:rPr>
-              <w:t>Josue</w:t>
-            </w:r>
-            <w:proofErr w:type="spellEnd"/>
-            <w:r>
-              <w:rPr>
-                <w:rFonts w:cs="Arial"/>
-                <w:lang w:val="es-ES"/>
-              </w:rPr>
-              <w:t xml:space="preserve"> Cortes </w:t>
-            </w:r>
-            <w:proofErr w:type="spellStart"/>
-            <w:r>
-              <w:rPr>
-                <w:rFonts w:cs="Arial"/>
-                <w:lang w:val="es-ES"/>
-              </w:rPr>
-              <w:t>Gomez</w:t>
-            </w:r>
-            <w:proofErr w:type="spellEnd"/>
-          </w:p>
-        </w:tc>
-      </w:tr>
-      <w:tr>
-        <w:trPr>
-          <w:trHeight w:val="329"/>
-        </w:trPr>
-        <w:tc>
-          <w:tcPr>
-            <w:tcW w:w="1572" w:type="pct"/>
-            <w:tcBorders>
-              <w:top w:val="single" w:sz="4" w:space="0" w:color="000000"/>
-              <w:left w:val="single" w:sz="8" w:space="0" w:color="000000"/>
-              <w:bottom w:val="single" w:sz="4" w:space="0" w:color="000000"/>
-              <w:right w:val="nil"/>
-            </w:tcBorders>
-            <w:hideMark/>
-          </w:tcPr>
-          <w:p>
-            <w:pPr>
-              <w:rPr>
-                <w:rFonts w:cs="Arial"/>
-                <w:b/>
-                <w:lang w:val="es-ES"/>
-              </w:rPr>
-            </w:pPr>
-            <w:r>
-              <w:rPr>
-                <w:rFonts w:cs="Arial"/>
-                <w:b/>
-                <w:lang w:val="es-ES"/>
-              </w:rPr>
-              <w:t>Fecha de creación:</w:t>
-            </w:r>
-          </w:p>
-        </w:tc>
-        <w:sdt>
-          <w:sdtPr>
-            <w:rPr>
-              <w:rFonts w:cs="Arial"/>
-              <w:lang w:val="es-ES"/>
-            </w:rPr>
-            <w:id w:val="-1221897033"/>
-            <w:placeholder>
-              <w:docPart w:val="D7193E2605174692BD89A13FD5AD3E01"/>
-            </w:placeholder>
-            <w:date w:fullDate="2018-09-26T00:00:00Z">
-              <w:dateFormat w:val="dd/MM/yyyy"/>
-              <w:lid w:val="es-MX"/>
-              <w:storeMappedDataAs w:val="dateTime"/>
-              <w:calendar w:val="gregorian"/>
-            </w:date>
-          </w:sdtPr>
-          <w:sdtEndPr/>
-          <w:sdtContent>
-            <w:tc>
-              <w:tcPr>
-                <w:tcW w:w="3428" w:type="pct"/>
-                <w:tcBorders>
-                  <w:top w:val="single" w:sz="4" w:space="0" w:color="000000"/>
-                  <w:left w:val="single" w:sz="4" w:space="0" w:color="000000"/>
-                  <w:bottom w:val="single" w:sz="4" w:space="0" w:color="000000"/>
-                  <w:right w:val="single" w:sz="8" w:space="0" w:color="000000"/>
-                </w:tcBorders>
-              </w:tcPr>
-              <w:p>
-                <w:pPr>
-                  <w:rPr>
-                    <w:rFonts w:cs="Arial"/>
-                    <w:lang w:val="es-ES"/>
-                  </w:rPr>
-                </w:pPr>
-                <w:r>
-                  <w:rPr>
-                    <w:rFonts w:cs="Arial"/>
-                  </w:rPr>
-                  <w:t>26/09/2018</w:t>
-                </w:r>
-              </w:p>
-            </w:tc>
-          </w:sdtContent>
-        </w:sdt>
-      </w:tr>
-      <w:tr>
-        <w:trPr>
-          <w:trHeight w:val="329"/>
-        </w:trPr>
-        <w:tc>
-          <w:tcPr>
-            <w:tcW w:w="1572" w:type="pct"/>
-            <w:tcBorders>
-              <w:top w:val="single" w:sz="4" w:space="0" w:color="000000"/>
-              <w:left w:val="single" w:sz="8" w:space="0" w:color="000000"/>
-              <w:bottom w:val="single" w:sz="4" w:space="0" w:color="000000"/>
-              <w:right w:val="nil"/>
-            </w:tcBorders>
-            <w:hideMark/>
-          </w:tcPr>
-          <w:p>
-            <w:pPr>
-              <w:rPr>
-                <w:rFonts w:cs="Arial"/>
-                <w:b/>
-                <w:lang w:val="es-ES"/>
-              </w:rPr>
-            </w:pPr>
-            <w:r>
-              <w:rPr>
-                <w:rFonts w:cs="Arial"/>
-                <w:b/>
-                <w:lang w:val="es-ES"/>
-              </w:rPr>
-              <w:t>Fecha de actualización:</w:t>
-            </w:r>
-          </w:p>
-        </w:tc>
-        <w:sdt>
-          <w:sdtPr>
-            <w:rPr>
-              <w:rFonts w:cs="Arial"/>
-              <w:lang w:val="es-ES"/>
-            </w:rPr>
-            <w:id w:val="1229736421"/>
-            <w:placeholder>
-              <w:docPart w:val="D7193E2605174692BD89A13FD5AD3E01"/>
-            </w:placeholder>
-            <w:date>
-              <w:dateFormat w:val="dd/MM/yyyy"/>
-              <w:lid w:val="es-MX"/>
-              <w:storeMappedDataAs w:val="dateTime"/>
-              <w:calendar w:val="gregorian"/>
-            </w:date>
-          </w:sdtPr>
-          <w:sdtEndPr/>
-          <w:sdtContent>
-            <w:tc>
-              <w:tcPr>
-                <w:tcW w:w="3428" w:type="pct"/>
-                <w:tcBorders>
-                  <w:top w:val="single" w:sz="4" w:space="0" w:color="000000"/>
-                  <w:left w:val="single" w:sz="4" w:space="0" w:color="000000"/>
-                  <w:bottom w:val="single" w:sz="4" w:space="0" w:color="000000"/>
-                  <w:right w:val="single" w:sz="8" w:space="0" w:color="000000"/>
-                </w:tcBorders>
-              </w:tcPr>
-              <w:p>
-                <w:pPr>
-                  <w:rPr>
-                    <w:rFonts w:cs="Arial"/>
-                    <w:lang w:val="es-ES"/>
-                  </w:rPr>
-                </w:pPr>
-                <w:r>
-                  <w:rPr>
-                    <w:rFonts w:cs="Arial"/>
-                    <w:lang w:val="es-ES"/>
-                  </w:rPr>
-                  <w:t>Fecha en la que se modifica (opcional)</w:t>
-                </w:r>
-              </w:p>
-            </w:tc>
-          </w:sdtContent>
-        </w:sdt>
-      </w:tr>
-      <w:tr>
-        <w:trPr>
-          <w:trHeight w:val="329"/>
-        </w:trPr>
-        <w:tc>
-          <w:tcPr>
-            <w:tcW w:w="1572" w:type="pct"/>
-            <w:tcBorders>
-              <w:top w:val="single" w:sz="4" w:space="0" w:color="000000"/>
-              <w:left w:val="single" w:sz="8" w:space="0" w:color="000000"/>
-              <w:bottom w:val="single" w:sz="4" w:space="0" w:color="000000"/>
-              <w:right w:val="nil"/>
-            </w:tcBorders>
-            <w:hideMark/>
-          </w:tcPr>
-          <w:p>
-            <w:pPr>
-              <w:rPr>
-                <w:rFonts w:cs="Arial"/>
-                <w:b/>
-                <w:lang w:val="es-ES"/>
-              </w:rPr>
-            </w:pPr>
-            <w:r>
-              <w:rPr>
-                <w:rFonts w:cs="Arial"/>
-                <w:b/>
-                <w:lang w:val="es-ES"/>
-              </w:rPr>
-              <w:t>Actor(es):</w:t>
-            </w:r>
-          </w:p>
-        </w:tc>
-        <w:sdt>
-          <w:sdtPr>
-            <w:rPr>
-              <w:rFonts w:cs="Arial"/>
-              <w:lang w:val="es-ES"/>
-            </w:rPr>
-            <w:id w:val="439503756"/>
-            <w:placeholder>
-              <w:docPart w:val="1F2ACE6F6C53465986E6A6E70CBB2CAA"/>
-            </w:placeholder>
-          </w:sdtPr>
-          <w:sdtEndPr/>
-          <w:sdtContent>
-            <w:tc>
-              <w:tcPr>
-                <w:tcW w:w="3428" w:type="pct"/>
-                <w:tcBorders>
-                  <w:top w:val="single" w:sz="4" w:space="0" w:color="000000"/>
-                  <w:left w:val="single" w:sz="4" w:space="0" w:color="000000"/>
-                  <w:bottom w:val="single" w:sz="4" w:space="0" w:color="000000"/>
-                  <w:right w:val="single" w:sz="8" w:space="0" w:color="000000"/>
-                </w:tcBorders>
-              </w:tcPr>
-              <w:p>
-                <w:pPr>
-                  <w:rPr>
-                    <w:rFonts w:cs="Arial"/>
-                    <w:lang w:val="es-ES"/>
-                  </w:rPr>
-                </w:pPr>
-                <w:r>
-                  <w:rPr>
-                    <w:rFonts w:cs="Arial"/>
-                    <w:lang w:val="es-ES"/>
-                  </w:rPr>
-                  <w:t>Jefe de centro de computo</w:t>
-                </w:r>
-              </w:p>
-            </w:tc>
-          </w:sdtContent>
-        </w:sdt>
-      </w:tr>
-      <w:tr>
-        <w:trPr>
-          <w:trHeight w:val="329"/>
-        </w:trPr>
-        <w:tc>
-          <w:tcPr>
-            <w:tcW w:w="1572" w:type="pct"/>
-            <w:tcBorders>
-              <w:top w:val="single" w:sz="4" w:space="0" w:color="000000"/>
-              <w:left w:val="single" w:sz="8" w:space="0" w:color="000000"/>
-              <w:bottom w:val="single" w:sz="4" w:space="0" w:color="000000"/>
-              <w:right w:val="nil"/>
-            </w:tcBorders>
-            <w:hideMark/>
-          </w:tcPr>
-          <w:p>
-            <w:pPr>
-              <w:rPr>
-                <w:rFonts w:cs="Arial"/>
-                <w:b/>
-                <w:lang w:val="es-ES"/>
-              </w:rPr>
-            </w:pPr>
-            <w:r>
-              <w:rPr>
-                <w:rFonts w:cs="Arial"/>
-                <w:b/>
-                <w:lang w:val="es-ES"/>
-              </w:rPr>
-              <w:t>Descripción:</w:t>
-            </w:r>
-          </w:p>
-        </w:tc>
-        <w:tc>
-          <w:tcPr>
-            <w:tcW w:w="3428" w:type="pct"/>
-            <w:tcBorders>
-              <w:top w:val="single" w:sz="4" w:space="0" w:color="000000"/>
-              <w:left w:val="single" w:sz="4" w:space="0" w:color="000000"/>
-              <w:bottom w:val="single" w:sz="4" w:space="0" w:color="000000"/>
-              <w:right w:val="single" w:sz="8" w:space="0" w:color="000000"/>
-            </w:tcBorders>
-          </w:tcPr>
-          <w:sdt>
-            <w:sdtPr>
-              <w:rPr>
-                <w:rFonts w:cs="Arial"/>
-                <w:lang w:val="es-ES"/>
-              </w:rPr>
-              <w:id w:val="-1624374700"/>
-              <w:placeholder>
-                <w:docPart w:val="1F2ACE6F6C53465986E6A6E70CBB2CAA"/>
-              </w:placeholder>
-            </w:sdtPr>
-            <w:sdtEndPr/>
-            <w:sdtContent>
-              <w:p>
-                <w:pPr>
-                  <w:rPr>
-                    <w:rFonts w:cs="Arial"/>
-                    <w:lang w:val="es-ES"/>
-                  </w:rPr>
-                </w:pPr>
-                <w:r>
-                  <w:rPr>
-                    <w:rFonts w:cs="Arial"/>
-                    <w:lang w:val="es-ES"/>
-                  </w:rPr>
-                  <w:t>Captura el registro de los equipos de nuevo ingreso para poder tomar decisiones de mantenimiento</w:t>
-                </w:r>
-              </w:p>
-            </w:sdtContent>
-          </w:sdt>
-        </w:tc>
-      </w:tr>
-      <w:tr>
-        <w:trPr>
-          <w:trHeight w:val="329"/>
-        </w:trPr>
-        <w:tc>
-          <w:tcPr>
-            <w:tcW w:w="1572" w:type="pct"/>
-            <w:tcBorders>
-              <w:top w:val="single" w:sz="4" w:space="0" w:color="000000"/>
-              <w:left w:val="single" w:sz="8" w:space="0" w:color="000000"/>
-              <w:bottom w:val="single" w:sz="4" w:space="0" w:color="000000"/>
-              <w:right w:val="nil"/>
-            </w:tcBorders>
-            <w:hideMark/>
-          </w:tcPr>
-          <w:p>
-            <w:pPr>
-              <w:rPr>
-                <w:rFonts w:cs="Arial"/>
-                <w:b/>
-                <w:lang w:val="es-ES"/>
-              </w:rPr>
-            </w:pPr>
-            <w:r>
-              <w:rPr>
-                <w:rFonts w:cs="Arial"/>
-                <w:b/>
-                <w:lang w:val="es-ES"/>
-              </w:rPr>
-              <w:t>Precondiciones:</w:t>
-            </w:r>
-          </w:p>
-        </w:tc>
-        <w:tc>
-          <w:tcPr>
-            <w:tcW w:w="3428" w:type="pct"/>
-            <w:tcBorders>
-              <w:top w:val="single" w:sz="4" w:space="0" w:color="000000"/>
-              <w:left w:val="single" w:sz="4" w:space="0" w:color="000000"/>
-              <w:bottom w:val="single" w:sz="4" w:space="0" w:color="000000"/>
-              <w:right w:val="single" w:sz="8" w:space="0" w:color="000000"/>
-            </w:tcBorders>
-          </w:tcPr>
-          <w:sdt>
-            <w:sdtPr>
-              <w:rPr>
-                <w:rFonts w:cs="Arial"/>
-                <w:lang w:val="es-ES"/>
-              </w:rPr>
-              <w:id w:val="-1552911822"/>
-              <w:placeholder>
-                <w:docPart w:val="1F2ACE6F6C53465986E6A6E70CBB2CAA"/>
-              </w:placeholder>
-            </w:sdtPr>
-            <w:sdtEndPr/>
-            <w:sdtContent>
-              <w:sdt>
-                <w:sdtPr>
-                  <w:rPr>
-                    <w:rFonts w:cs="Arial"/>
-                    <w:lang w:val="es-ES"/>
-                  </w:rPr>
-                  <w:id w:val="903329633"/>
-                  <w:placeholder>
-                    <w:docPart w:val="1F2ACE6F6C53465986E6A6E70CBB2CAA"/>
-                  </w:placeholder>
-                </w:sdtPr>
-                <w:sdtEndPr/>
-                <w:sdtContent>
-                  <w:p>
-                    <w:pPr>
-                      <w:rPr>
-                        <w:rFonts w:cs="Arial"/>
-                        <w:lang w:val="es-ES"/>
-                      </w:rPr>
-                    </w:pPr>
-                    <w:r>
-                      <w:rPr>
-                        <w:rFonts w:cs="Arial"/>
-                        <w:lang w:val="es-ES"/>
-                      </w:rPr>
-                      <w:t>Tener equipos las cuales no se hayan capturado aun</w:t>
-                    </w:r>
-                  </w:p>
-                </w:sdtContent>
-              </w:sdt>
-            </w:sdtContent>
-          </w:sdt>
-        </w:tc>
-      </w:tr>
-      <w:tr>
-        <w:trPr>
-          <w:trHeight w:val="329"/>
-        </w:trPr>
-        <w:tc>
-          <w:tcPr>
-            <w:tcW w:w="1572" w:type="pct"/>
-            <w:tcBorders>
-              <w:top w:val="single" w:sz="4" w:space="0" w:color="000000"/>
-              <w:left w:val="single" w:sz="8" w:space="0" w:color="000000"/>
-              <w:bottom w:val="single" w:sz="4" w:space="0" w:color="000000"/>
-              <w:right w:val="nil"/>
-            </w:tcBorders>
-            <w:hideMark/>
-          </w:tcPr>
-          <w:p>
-            <w:pPr>
-              <w:rPr>
-                <w:rFonts w:cs="Arial"/>
-                <w:b/>
-                <w:lang w:val="es-ES"/>
-              </w:rPr>
-            </w:pPr>
-            <w:r>
-              <w:rPr>
-                <w:rFonts w:cs="Arial"/>
-                <w:b/>
-                <w:lang w:val="es-ES"/>
-              </w:rPr>
-              <w:t>Flujo Normal:</w:t>
-            </w:r>
-          </w:p>
-        </w:tc>
-        <w:sdt>
-          <w:sdtPr>
-            <w:rPr>
-              <w:lang w:val="es-ES"/>
-            </w:rPr>
-            <w:id w:val="1767960803"/>
-            <w:placeholder>
-              <w:docPart w:val="1F2ACE6F6C53465986E6A6E70CBB2CAA"/>
-            </w:placeholder>
-          </w:sdtPr>
-          <w:sdtEndPr/>
-          <w:sdtContent>
-            <w:tc>
-              <w:tcPr>
-                <w:tcW w:w="3428" w:type="pct"/>
-                <w:tcBorders>
-                  <w:top w:val="single" w:sz="4" w:space="0" w:color="000000"/>
-                  <w:left w:val="single" w:sz="4" w:space="0" w:color="000000"/>
-                  <w:bottom w:val="single" w:sz="4" w:space="0" w:color="000000"/>
-                  <w:right w:val="single" w:sz="8" w:space="0" w:color="000000"/>
-                </w:tcBorders>
-              </w:tcPr>
-              <w:p>
-                <w:pPr>
-                  <w:rPr>
-                    <w:lang w:val="es-ES"/>
-                  </w:rPr>
-                </w:pPr>
-                <w:r>
-                  <w:rPr>
-                    <w:lang w:val="es-ES"/>
-                  </w:rPr>
-                  <w:t xml:space="preserve">1.-El sistema muestra los apartados para ser </w:t>
-                </w:r>
-                <w:proofErr w:type="spellStart"/>
-                <w:r>
-                  <w:rPr>
-                    <w:lang w:val="es-ES"/>
-                  </w:rPr>
-                  <w:t>valida</w:t>
-                </w:r>
-                <w:proofErr w:type="spellEnd"/>
-                <w:r>
-                  <w:rPr>
-                    <w:lang w:val="es-ES"/>
-                  </w:rPr>
-                  <w:t xml:space="preserve"> la garantía del equipo </w:t>
-                </w:r>
-              </w:p>
-              <w:p>
-                <w:pPr>
-                  <w:rPr>
-                    <w:lang w:val="es-ES"/>
-                  </w:rPr>
-                </w:pPr>
-                <w:r>
-                  <w:rPr>
-                    <w:lang w:val="es-ES"/>
-                  </w:rPr>
-                  <w:t xml:space="preserve">2.-El jefe de centro de </w:t>
-                </w:r>
-                <w:proofErr w:type="spellStart"/>
-                <w:r>
-                  <w:rPr>
-                    <w:lang w:val="es-ES"/>
-                  </w:rPr>
-                  <w:t>computo</w:t>
-                </w:r>
-                <w:proofErr w:type="spellEnd"/>
-                <w:r>
-                  <w:rPr>
-                    <w:lang w:val="es-ES"/>
-                  </w:rPr>
-                  <w:t xml:space="preserve"> llena los </w:t>
-                </w:r>
-                <w:proofErr w:type="gramStart"/>
-                <w:r>
-                  <w:rPr>
-                    <w:lang w:val="es-ES"/>
-                  </w:rPr>
-                  <w:t>apartado necesarios</w:t>
-                </w:r>
-                <w:proofErr w:type="gramEnd"/>
-                <w:r>
-                  <w:rPr>
-                    <w:lang w:val="es-ES"/>
-                  </w:rPr>
-                  <w:t xml:space="preserve"> </w:t>
-                </w:r>
-              </w:p>
-              <w:p>
-                <w:pPr>
-                  <w:rPr>
-                    <w:lang w:val="es-ES"/>
-                  </w:rPr>
-                </w:pPr>
-                <w:r>
-                  <w:rPr>
-                    <w:lang w:val="es-ES"/>
-                  </w:rPr>
-                  <w:t xml:space="preserve">3.-El sistema valida </w:t>
-                </w:r>
-                <w:proofErr w:type="gramStart"/>
-                <w:r>
-                  <w:rPr>
-                    <w:lang w:val="es-ES"/>
-                  </w:rPr>
-                  <w:t>los apartado</w:t>
-                </w:r>
-                <w:proofErr w:type="gramEnd"/>
-                <w:r>
-                  <w:rPr>
-                    <w:lang w:val="es-ES"/>
-                  </w:rPr>
-                  <w:t xml:space="preserve"> y si no hay un equipo ya registrado. Si ya </w:t>
-                </w:r>
-                <w:proofErr w:type="spellStart"/>
-                <w:r>
-                  <w:rPr>
-                    <w:lang w:val="es-ES"/>
-                  </w:rPr>
-                  <w:t>esta</w:t>
-                </w:r>
-                <w:proofErr w:type="spellEnd"/>
-                <w:r>
-                  <w:rPr>
-                    <w:lang w:val="es-ES"/>
-                  </w:rPr>
-                  <w:t xml:space="preserve"> generado (ver FA 3.1) </w:t>
-                </w:r>
-              </w:p>
-              <w:p>
-                <w:pPr>
-                  <w:rPr>
-                    <w:lang w:val="es-ES"/>
-                  </w:rPr>
-                </w:pPr>
-                <w:r>
-                  <w:rPr>
-                    <w:lang w:val="es-ES"/>
-                  </w:rPr>
-                  <w:t xml:space="preserve">4.-El jefe de centro de </w:t>
-                </w:r>
-                <w:proofErr w:type="spellStart"/>
-                <w:r>
-                  <w:rPr>
-                    <w:lang w:val="es-ES"/>
-                  </w:rPr>
-                  <w:t>computo</w:t>
-                </w:r>
-                <w:proofErr w:type="spellEnd"/>
-                <w:r>
-                  <w:rPr>
-                    <w:lang w:val="es-ES"/>
-                  </w:rPr>
-                  <w:t xml:space="preserve"> da clic en </w:t>
-                </w:r>
-                <w:proofErr w:type="spellStart"/>
-                <w:proofErr w:type="gramStart"/>
-                <w:r>
-                  <w:rPr>
-                    <w:lang w:val="es-ES"/>
-                  </w:rPr>
-                  <w:t>guardar.Si</w:t>
-                </w:r>
-                <w:proofErr w:type="spellEnd"/>
-                <w:proofErr w:type="gramEnd"/>
-                <w:r>
-                  <w:rPr>
-                    <w:lang w:val="es-ES"/>
-                  </w:rPr>
-                  <w:t xml:space="preserve"> da cancelar (ver 4.1)</w:t>
-                </w:r>
-              </w:p>
-              <w:p>
-                <w:pPr>
-                  <w:rPr>
-                    <w:lang w:val="es-ES"/>
-                  </w:rPr>
-                </w:pPr>
-                <w:r>
-                  <w:rPr>
-                    <w:lang w:val="es-ES"/>
-                  </w:rPr>
-                  <w:t>5.-El sistema guarda la garantía del equipo</w:t>
-                </w:r>
-              </w:p>
-              <w:p>
-                <w:pPr>
-                  <w:rPr>
-                    <w:lang w:val="es-ES"/>
-                  </w:rPr>
-                </w:pPr>
-              </w:p>
-            </w:tc>
-          </w:sdtContent>
-        </w:sdt>
-      </w:tr>
-      <w:tr>
-        <w:trPr>
-          <w:trHeight w:val="329"/>
-        </w:trPr>
-        <w:tc>
-          <w:tcPr>
-            <w:tcW w:w="1572" w:type="pct"/>
-            <w:tcBorders>
-              <w:top w:val="single" w:sz="4" w:space="0" w:color="000000"/>
-              <w:left w:val="single" w:sz="8" w:space="0" w:color="000000"/>
-              <w:bottom w:val="single" w:sz="4" w:space="0" w:color="000000"/>
-              <w:right w:val="nil"/>
-            </w:tcBorders>
-            <w:hideMark/>
-          </w:tcPr>
-          <w:p>
-            <w:pPr>
-              <w:rPr>
-                <w:rFonts w:cs="Arial"/>
-                <w:b/>
-                <w:lang w:val="es-ES"/>
-              </w:rPr>
-            </w:pPr>
-            <w:r>
-              <w:rPr>
-                <w:rFonts w:cs="Arial"/>
-                <w:b/>
-                <w:lang w:val="es-ES"/>
-              </w:rPr>
-              <w:t>Flujos Alternos:</w:t>
-            </w:r>
-          </w:p>
-        </w:tc>
-        <w:tc>
-          <w:tcPr>
-            <w:tcW w:w="3428" w:type="pct"/>
-            <w:tcBorders>
-              <w:top w:val="single" w:sz="4" w:space="0" w:color="000000"/>
-              <w:left w:val="single" w:sz="4" w:space="0" w:color="000000"/>
-              <w:bottom w:val="single" w:sz="4" w:space="0" w:color="000000"/>
-              <w:right w:val="single" w:sz="8" w:space="0" w:color="000000"/>
-            </w:tcBorders>
-            <w:hideMark/>
-          </w:tcPr>
-          <w:sdt>
-            <w:sdtPr>
-              <w:rPr>
-                <w:rFonts w:cs="Arial"/>
-                <w:lang w:val="es-ES"/>
-              </w:rPr>
-              <w:id w:val="-1557468789"/>
-              <w:placeholder>
-                <w:docPart w:val="1F2ACE6F6C53465986E6A6E70CBB2CAA"/>
-              </w:placeholder>
-            </w:sdtPr>
-            <w:sdtEndPr/>
-            <w:sdtContent>
-              <w:p>
-                <w:pPr>
-                  <w:rPr>
-                    <w:rFonts w:cs="Arial"/>
-                    <w:lang w:val="es-ES"/>
-                  </w:rPr>
-                </w:pPr>
-                <w:r>
-                  <w:rPr>
-                    <w:rFonts w:cs="Arial"/>
-                    <w:lang w:val="es-ES"/>
-                  </w:rPr>
-                  <w:t xml:space="preserve">3.1 El sistema valida que ese equipo ya </w:t>
-                </w:r>
-                <w:proofErr w:type="spellStart"/>
-                <w:r>
-                  <w:rPr>
-                    <w:rFonts w:cs="Arial"/>
-                    <w:lang w:val="es-ES"/>
-                  </w:rPr>
-                  <w:t>esta</w:t>
-                </w:r>
-                <w:proofErr w:type="spellEnd"/>
-                <w:r>
-                  <w:rPr>
-                    <w:rFonts w:cs="Arial"/>
-                    <w:lang w:val="es-ES"/>
-                  </w:rPr>
-                  <w:t xml:space="preserve"> registrado y regresa al paso 1 del proceso</w:t>
-                </w:r>
-              </w:p>
-              <w:p>
-                <w:pPr>
-                  <w:rPr>
-                    <w:rFonts w:cs="Arial"/>
-                    <w:lang w:val="es-ES"/>
-                  </w:rPr>
-                </w:pPr>
-                <w:r>
-                  <w:rPr>
-                    <w:rFonts w:cs="Arial"/>
-                    <w:lang w:val="es-ES"/>
-                  </w:rPr>
-                  <w:t xml:space="preserve">4.1 Si el jefe de centro de </w:t>
-                </w:r>
-                <w:proofErr w:type="spellStart"/>
-                <w:r>
-                  <w:rPr>
-                    <w:rFonts w:cs="Arial"/>
-                    <w:lang w:val="es-ES"/>
-                  </w:rPr>
-                  <w:t>computo</w:t>
-                </w:r>
-                <w:proofErr w:type="spellEnd"/>
-                <w:r>
-                  <w:rPr>
-                    <w:rFonts w:cs="Arial"/>
-                    <w:lang w:val="es-ES"/>
-                  </w:rPr>
-                  <w:t xml:space="preserve"> da cancelar a guardar la garantía del equipo termina el caso de uso </w:t>
-                </w:r>
-              </w:p>
-            </w:sdtContent>
-          </w:sdt>
-        </w:tc>
-      </w:tr>
-      <w:tr>
-        <w:trPr>
-          <w:trHeight w:val="329"/>
-        </w:trPr>
-        <w:tc>
-          <w:tcPr>
-            <w:tcW w:w="1572" w:type="pct"/>
-            <w:tcBorders>
-              <w:top w:val="single" w:sz="4" w:space="0" w:color="000000"/>
-              <w:left w:val="single" w:sz="8" w:space="0" w:color="000000"/>
-              <w:bottom w:val="single" w:sz="4" w:space="0" w:color="000000"/>
-              <w:right w:val="nil"/>
-            </w:tcBorders>
-            <w:hideMark/>
-          </w:tcPr>
-          <w:p>
-            <w:pPr>
-              <w:rPr>
-                <w:rFonts w:cs="Arial"/>
-                <w:b/>
-                <w:lang w:val="es-ES"/>
-              </w:rPr>
-            </w:pPr>
-            <w:r>
-              <w:rPr>
-                <w:rFonts w:cs="Arial"/>
-                <w:b/>
-                <w:lang w:val="es-ES"/>
-              </w:rPr>
-              <w:t>Excepciones:</w:t>
-            </w:r>
-          </w:p>
-        </w:tc>
-        <w:sdt>
-          <w:sdtPr>
-            <w:id w:val="-179819822"/>
-            <w:placeholder>
-              <w:docPart w:val="1F2ACE6F6C53465986E6A6E70CBB2CAA"/>
-            </w:placeholder>
-          </w:sdtPr>
-          <w:sdtEndPr/>
-          <w:sdtContent>
-            <w:tc>
-              <w:tcPr>
-                <w:tcW w:w="3428" w:type="pct"/>
-                <w:tcBorders>
-                  <w:top w:val="single" w:sz="4" w:space="0" w:color="000000"/>
-                  <w:left w:val="single" w:sz="4" w:space="0" w:color="000000"/>
-                  <w:bottom w:val="single" w:sz="4" w:space="0" w:color="000000"/>
-                  <w:right w:val="single" w:sz="8" w:space="0" w:color="000000"/>
-                </w:tcBorders>
-              </w:tcPr>
-              <w:p>
-                <w:pPr>
-                  <w:rPr>
-                    <w:rFonts w:cs="Arial"/>
-                  </w:rPr>
-                </w:pPr>
-                <w:r>
-                  <w:t xml:space="preserve">No hay conexión a </w:t>
-                </w:r>
-                <w:proofErr w:type="spellStart"/>
-                <w:r>
-                  <w:t>al</w:t>
-                </w:r>
-                <w:proofErr w:type="spellEnd"/>
-                <w:r>
-                  <w:t xml:space="preserve"> base de datos de INVENTARIO</w:t>
-                </w:r>
-              </w:p>
-            </w:tc>
-          </w:sdtContent>
-        </w:sdt>
-      </w:tr>
-      <w:tr>
-        <w:trPr>
-          <w:trHeight w:val="329"/>
-        </w:trPr>
-        <w:tc>
-          <w:tcPr>
-            <w:tcW w:w="1572" w:type="pct"/>
-            <w:tcBorders>
-              <w:top w:val="single" w:sz="4" w:space="0" w:color="000000"/>
-              <w:left w:val="single" w:sz="8" w:space="0" w:color="000000"/>
-              <w:bottom w:val="single" w:sz="4" w:space="0" w:color="000000"/>
-              <w:right w:val="nil"/>
-            </w:tcBorders>
-            <w:hideMark/>
-          </w:tcPr>
-          <w:p>
-            <w:pPr>
-              <w:rPr>
-                <w:rFonts w:cs="Arial"/>
-                <w:b/>
-                <w:lang w:val="es-ES"/>
-              </w:rPr>
-            </w:pPr>
-            <w:proofErr w:type="spellStart"/>
-            <w:r>
-              <w:rPr>
-                <w:rFonts w:cs="Arial"/>
-                <w:b/>
-                <w:lang w:val="es-ES"/>
-              </w:rPr>
-              <w:t>Poscondiciones</w:t>
-            </w:r>
-            <w:proofErr w:type="spellEnd"/>
-            <w:r>
-              <w:rPr>
-                <w:rFonts w:cs="Arial"/>
-                <w:b/>
-                <w:lang w:val="es-ES"/>
-              </w:rPr>
-              <w:t>:</w:t>
-            </w:r>
-          </w:p>
-        </w:tc>
-        <w:tc>
-          <w:tcPr>
-            <w:tcW w:w="3428" w:type="pct"/>
-            <w:tcBorders>
-              <w:top w:val="single" w:sz="4" w:space="0" w:color="000000"/>
-              <w:left w:val="single" w:sz="4" w:space="0" w:color="000000"/>
-              <w:bottom w:val="single" w:sz="4" w:space="0" w:color="000000"/>
-              <w:right w:val="single" w:sz="8" w:space="0" w:color="000000"/>
-            </w:tcBorders>
-          </w:tcPr>
-          <w:sdt>
-            <w:sdtPr>
-              <w:rPr>
-                <w:rFonts w:cs="Arial"/>
-                <w:lang w:val="es-ES"/>
-              </w:rPr>
-              <w:id w:val="109171087"/>
-              <w:placeholder>
-                <w:docPart w:val="1F2ACE6F6C53465986E6A6E70CBB2CAA"/>
-              </w:placeholder>
-            </w:sdtPr>
-            <w:sdtEndPr/>
-            <w:sdtContent>
-              <w:p>
-                <w:pPr>
-                  <w:rPr>
-                    <w:rFonts w:cs="Arial"/>
-                    <w:lang w:val="es-ES"/>
-                  </w:rPr>
-                </w:pPr>
-                <w:r>
-                  <w:rPr>
-                    <w:rFonts w:cs="Arial"/>
-                    <w:lang w:val="es-ES"/>
-                  </w:rPr>
-                  <w:t xml:space="preserve">La garantía se ve reflejada en el sistema cuando se da la consulta del equipo </w:t>
-                </w:r>
-              </w:p>
-            </w:sdtContent>
-          </w:sdt>
-        </w:tc>
-      </w:tr>
-      <w:tr>
-        <w:trPr>
-          <w:trHeight w:val="329"/>
-        </w:trPr>
-        <w:tc>
-          <w:tcPr>
-            <w:tcW w:w="1572" w:type="pct"/>
-            <w:tcBorders>
-              <w:top w:val="single" w:sz="4" w:space="0" w:color="000000"/>
-              <w:left w:val="single" w:sz="8" w:space="0" w:color="000000"/>
-              <w:bottom w:val="single" w:sz="4" w:space="0" w:color="000000"/>
-              <w:right w:val="nil"/>
-            </w:tcBorders>
-            <w:hideMark/>
-          </w:tcPr>
-          <w:p>
-            <w:pPr>
-              <w:rPr>
-                <w:rFonts w:cs="Arial"/>
-                <w:b/>
-                <w:lang w:val="es-ES"/>
-              </w:rPr>
-            </w:pPr>
-            <w:r>
-              <w:rPr>
-                <w:rFonts w:cs="Arial"/>
-                <w:b/>
-                <w:lang w:val="es-ES"/>
-              </w:rPr>
-              <w:t>Entradas:</w:t>
-            </w:r>
-          </w:p>
-        </w:tc>
-        <w:sdt>
-          <w:sdtPr>
-            <w:rPr>
-              <w:rFonts w:cs="Arial"/>
-              <w:lang w:val="es-ES"/>
-            </w:rPr>
-            <w:id w:val="-1050763186"/>
-            <w:placeholder>
-              <w:docPart w:val="1F2ACE6F6C53465986E6A6E70CBB2CAA"/>
-            </w:placeholder>
-          </w:sdtPr>
-          <w:sdtEndPr/>
-          <w:sdtContent>
-            <w:tc>
-              <w:tcPr>
-                <w:tcW w:w="3428" w:type="pct"/>
-                <w:tcBorders>
-                  <w:top w:val="single" w:sz="4" w:space="0" w:color="000000"/>
-                  <w:left w:val="single" w:sz="4" w:space="0" w:color="000000"/>
-                  <w:bottom w:val="single" w:sz="4" w:space="0" w:color="000000"/>
-                  <w:right w:val="single" w:sz="8" w:space="0" w:color="000000"/>
-                </w:tcBorders>
-              </w:tcPr>
-              <w:p>
-                <w:pPr>
-                  <w:rPr>
-                    <w:rFonts w:cs="Arial"/>
-                    <w:lang w:val="es-ES"/>
-                  </w:rPr>
-                </w:pPr>
-                <w:r>
-                  <w:rPr>
-                    <w:rFonts w:cs="Arial"/>
-                    <w:lang w:val="es-ES"/>
-                  </w:rPr>
-                  <w:t xml:space="preserve">Datos de “inventario de equipo de centro de </w:t>
-                </w:r>
-                <w:proofErr w:type="spellStart"/>
-                <w:r>
-                  <w:rPr>
-                    <w:rFonts w:cs="Arial"/>
-                    <w:lang w:val="es-ES"/>
-                  </w:rPr>
-                  <w:t>computo</w:t>
-                </w:r>
-                <w:proofErr w:type="spellEnd"/>
-                <w:r>
-                  <w:rPr>
-                    <w:rFonts w:cs="Arial"/>
-                    <w:lang w:val="es-ES"/>
-                  </w:rPr>
-                  <w:t>”</w:t>
-                </w:r>
-              </w:p>
-            </w:tc>
-          </w:sdtContent>
-        </w:sdt>
-      </w:tr>
-      <w:tr>
-        <w:trPr>
-          <w:trHeight w:val="329"/>
-        </w:trPr>
-        <w:tc>
-          <w:tcPr>
-            <w:tcW w:w="1572" w:type="pct"/>
-            <w:tcBorders>
-              <w:top w:val="single" w:sz="4" w:space="0" w:color="000000"/>
-              <w:left w:val="single" w:sz="8" w:space="0" w:color="000000"/>
-              <w:bottom w:val="single" w:sz="4" w:space="0" w:color="000000"/>
-              <w:right w:val="nil"/>
-            </w:tcBorders>
-            <w:hideMark/>
-          </w:tcPr>
-          <w:p>
-            <w:pPr>
-              <w:rPr>
-                <w:rFonts w:cs="Arial"/>
-                <w:b/>
-                <w:lang w:val="es-ES"/>
-              </w:rPr>
-            </w:pPr>
-            <w:r>
-              <w:rPr>
-                <w:rFonts w:cs="Arial"/>
-                <w:b/>
-                <w:lang w:val="es-ES"/>
-              </w:rPr>
-              <w:t xml:space="preserve">Salidas: </w:t>
-            </w:r>
-          </w:p>
-        </w:tc>
-        <w:sdt>
-          <w:sdtPr>
-            <w:rPr>
-              <w:rFonts w:cs="Arial"/>
-              <w:lang w:val="es-ES"/>
-            </w:rPr>
-            <w:id w:val="1132824297"/>
-            <w:placeholder>
-              <w:docPart w:val="1F2ACE6F6C53465986E6A6E70CBB2CAA"/>
-            </w:placeholder>
-          </w:sdtPr>
-          <w:sdtEndPr/>
-          <w:sdtContent>
-            <w:tc>
-              <w:tcPr>
-                <w:tcW w:w="3428" w:type="pct"/>
-                <w:tcBorders>
-                  <w:top w:val="single" w:sz="4" w:space="0" w:color="000000"/>
-                  <w:left w:val="single" w:sz="4" w:space="0" w:color="000000"/>
-                  <w:bottom w:val="single" w:sz="4" w:space="0" w:color="000000"/>
-                  <w:right w:val="single" w:sz="8" w:space="0" w:color="000000"/>
-                </w:tcBorders>
-              </w:tcPr>
-              <w:p>
-                <w:pPr>
-                  <w:rPr>
-                    <w:rFonts w:cs="Arial"/>
-                    <w:lang w:val="es-ES"/>
-                  </w:rPr>
-                </w:pPr>
-                <w:r>
-                  <w:rPr>
-                    <w:rFonts w:cs="Arial"/>
-                    <w:lang w:val="es-ES"/>
-                  </w:rPr>
-                  <w:t>Captura de la garantía del equipo</w:t>
-                </w:r>
-                <w:r>
-                  <w:rPr>
-                    <w:rFonts w:cs="Arial"/>
-                    <w:lang w:val="es-ES"/>
-                  </w:rPr>
-                  <w:t xml:space="preserve"> </w:t>
-                </w:r>
-              </w:p>
-            </w:tc>
-          </w:sdtContent>
-        </w:sdt>
-      </w:tr>
-      <w:tr>
-        <w:trPr>
-          <w:trHeight w:val="329"/>
-        </w:trPr>
-        <w:tc>
-          <w:tcPr>
-            <w:tcW w:w="1572" w:type="pct"/>
-            <w:tcBorders>
-              <w:top w:val="single" w:sz="4" w:space="0" w:color="000000"/>
-              <w:left w:val="single" w:sz="8" w:space="0" w:color="000000"/>
-              <w:bottom w:val="single" w:sz="4" w:space="0" w:color="000000"/>
-              <w:right w:val="nil"/>
-            </w:tcBorders>
-            <w:hideMark/>
-          </w:tcPr>
-          <w:p>
-            <w:pPr>
-              <w:rPr>
-                <w:rFonts w:cs="Arial"/>
-                <w:b/>
-                <w:lang w:val="es-ES"/>
-              </w:rPr>
-            </w:pPr>
-            <w:r>
-              <w:rPr>
-                <w:rFonts w:cs="Arial"/>
-                <w:b/>
-                <w:lang w:val="es-ES"/>
-              </w:rPr>
-              <w:t xml:space="preserve">Incluye: </w:t>
-            </w:r>
-          </w:p>
-          <w:p>
-            <w:pPr>
-              <w:rPr>
-                <w:rFonts w:cs="Arial"/>
-                <w:b/>
-                <w:lang w:val="es-ES"/>
-              </w:rPr>
-            </w:pPr>
-            <w:r>
-              <w:rPr>
-                <w:rFonts w:cs="Arial"/>
-                <w:b/>
-                <w:lang w:val="es-ES"/>
-              </w:rPr>
-              <w:t xml:space="preserve">(relación </w:t>
-            </w:r>
-            <w:proofErr w:type="spellStart"/>
-            <w:r>
-              <w:rPr>
-                <w:rFonts w:cs="Arial"/>
-                <w:b/>
-                <w:lang w:val="es-ES"/>
-              </w:rPr>
-              <w:t>Include</w:t>
-            </w:r>
-            <w:proofErr w:type="spellEnd"/>
-            <w:r>
-              <w:rPr>
-                <w:rFonts w:cs="Arial"/>
-                <w:b/>
-                <w:lang w:val="es-ES"/>
-              </w:rPr>
-              <w:t>)</w:t>
-            </w:r>
-          </w:p>
-        </w:tc>
-        <w:sdt>
-          <w:sdtPr>
-            <w:rPr>
-              <w:rFonts w:cs="Arial"/>
-              <w:lang w:val="es-ES"/>
-            </w:rPr>
-            <w:id w:val="-459643507"/>
-            <w:placeholder>
-              <w:docPart w:val="1F2ACE6F6C53465986E6A6E70CBB2CAA"/>
-            </w:placeholder>
-          </w:sdtPr>
-          <w:sdtEndPr/>
-          <w:sdtContent>
-            <w:tc>
-              <w:tcPr>
-                <w:tcW w:w="3428" w:type="pct"/>
-                <w:tcBorders>
-                  <w:top w:val="single" w:sz="4" w:space="0" w:color="000000"/>
-                  <w:left w:val="single" w:sz="4" w:space="0" w:color="000000"/>
-                  <w:bottom w:val="single" w:sz="4" w:space="0" w:color="000000"/>
-                  <w:right w:val="single" w:sz="8" w:space="0" w:color="000000"/>
-                </w:tcBorders>
-                <w:hideMark/>
-              </w:tcPr>
-              <w:p>
-                <w:pPr>
-                  <w:rPr>
-                    <w:rFonts w:cs="Arial"/>
-                    <w:lang w:val="es-ES"/>
-                  </w:rPr>
-                </w:pPr>
-                <w:r>
-                  <w:rPr>
-                    <w:rFonts w:cs="Arial"/>
-                    <w:lang w:val="es-ES"/>
-                  </w:rPr>
-                  <w:t>Si existe poner el id y nombre del CU</w:t>
-                </w:r>
-              </w:p>
-            </w:tc>
-          </w:sdtContent>
-        </w:sdt>
-      </w:tr>
-      <w:tr>
-        <w:trPr>
-          <w:trHeight w:val="329"/>
-        </w:trPr>
-        <w:tc>
-          <w:tcPr>
-            <w:tcW w:w="1572" w:type="pct"/>
-            <w:tcBorders>
-              <w:top w:val="single" w:sz="4" w:space="0" w:color="000000"/>
-              <w:left w:val="single" w:sz="8" w:space="0" w:color="000000"/>
-              <w:bottom w:val="single" w:sz="4" w:space="0" w:color="000000"/>
-              <w:right w:val="nil"/>
-            </w:tcBorders>
-            <w:hideMark/>
-          </w:tcPr>
-          <w:p>
-            <w:pPr>
-              <w:rPr>
-                <w:rFonts w:cs="Arial"/>
-                <w:b/>
-                <w:lang w:val="es-ES"/>
-              </w:rPr>
-            </w:pPr>
-            <w:r>
-              <w:rPr>
-                <w:rFonts w:cs="Arial"/>
-                <w:b/>
-                <w:lang w:val="es-ES"/>
-              </w:rPr>
-              <w:t>Extiende:</w:t>
-            </w:r>
-          </w:p>
-          <w:p>
-            <w:pPr>
-              <w:rPr>
-                <w:rFonts w:cs="Arial"/>
-                <w:b/>
-                <w:lang w:val="es-ES"/>
-              </w:rPr>
-            </w:pPr>
-            <w:r>
-              <w:rPr>
-                <w:rFonts w:cs="Arial"/>
-                <w:b/>
-                <w:lang w:val="es-ES"/>
-              </w:rPr>
-              <w:t xml:space="preserve">(relación </w:t>
-            </w:r>
-            <w:proofErr w:type="spellStart"/>
-            <w:r>
-              <w:rPr>
-                <w:rFonts w:cs="Arial"/>
-                <w:b/>
-                <w:lang w:val="es-ES"/>
-              </w:rPr>
-              <w:t>Extend</w:t>
-            </w:r>
-            <w:proofErr w:type="spellEnd"/>
-            <w:r>
-              <w:rPr>
-                <w:rFonts w:cs="Arial"/>
-                <w:b/>
-                <w:lang w:val="es-ES"/>
-              </w:rPr>
-              <w:t>)</w:t>
-            </w:r>
-          </w:p>
-        </w:tc>
-        <w:sdt>
-          <w:sdtPr>
-            <w:rPr>
-              <w:rFonts w:cs="Arial"/>
-              <w:lang w:val="es-ES"/>
-            </w:rPr>
-            <w:id w:val="664127354"/>
-            <w:placeholder>
-              <w:docPart w:val="1F2ACE6F6C53465986E6A6E70CBB2CAA"/>
-            </w:placeholder>
-          </w:sdtPr>
-          <w:sdtEndPr/>
-          <w:sdtContent>
-            <w:tc>
-              <w:tcPr>
-                <w:tcW w:w="3428" w:type="pct"/>
-                <w:tcBorders>
-                  <w:top w:val="single" w:sz="4" w:space="0" w:color="000000"/>
-                  <w:left w:val="single" w:sz="4" w:space="0" w:color="000000"/>
-                  <w:bottom w:val="single" w:sz="4" w:space="0" w:color="000000"/>
-                  <w:right w:val="single" w:sz="8" w:space="0" w:color="000000"/>
-                </w:tcBorders>
-              </w:tcPr>
-              <w:p>
-                <w:pPr>
-                  <w:rPr>
-                    <w:rFonts w:cs="Arial"/>
-                    <w:lang w:val="es-ES"/>
-                  </w:rPr>
-                </w:pPr>
-                <w:r>
-                  <w:rPr>
-                    <w:rFonts w:cs="Arial"/>
-                    <w:lang w:val="es-ES"/>
-                  </w:rPr>
-                  <w:t>Si existe poner el id y nombre del CU</w:t>
-                </w:r>
-              </w:p>
-            </w:tc>
-          </w:sdtContent>
-        </w:sdt>
-      </w:tr>
-      <w:tr>
-        <w:trPr>
-          <w:trHeight w:val="329"/>
-        </w:trPr>
-        <w:tc>
-          <w:tcPr>
-            <w:tcW w:w="1572" w:type="pct"/>
-            <w:tcBorders>
-              <w:top w:val="single" w:sz="4" w:space="0" w:color="000000"/>
-              <w:left w:val="single" w:sz="8" w:space="0" w:color="000000"/>
-              <w:bottom w:val="single" w:sz="4" w:space="0" w:color="000000"/>
-              <w:right w:val="nil"/>
-            </w:tcBorders>
-            <w:hideMark/>
-          </w:tcPr>
-          <w:p>
-            <w:pPr>
-              <w:rPr>
-                <w:rFonts w:cs="Arial"/>
-                <w:b/>
-                <w:lang w:val="es-ES"/>
-              </w:rPr>
-            </w:pPr>
-            <w:r>
-              <w:rPr>
-                <w:rFonts w:cs="Arial"/>
-                <w:b/>
-                <w:lang w:val="es-ES"/>
-              </w:rPr>
-              <w:t>Prioridad:</w:t>
-            </w:r>
-          </w:p>
-        </w:tc>
-        <w:sdt>
-          <w:sdtPr>
-            <w:rPr>
-              <w:rFonts w:cs="Arial"/>
-              <w:lang w:val="es-ES"/>
-            </w:rPr>
-            <w:id w:val="-278415480"/>
-            <w:placeholder>
-              <w:docPart w:val="8F478D8C5AE243B88CD76692B36305EB"/>
-            </w:placeholder>
-            <w:comboBox>
-              <w:listItem w:value="Elija un elemento."/>
-            </w:comboBox>
-          </w:sdtPr>
-          <w:sdtEndPr/>
-          <w:sdtContent>
-            <w:tc>
-              <w:tcPr>
-                <w:tcW w:w="3428" w:type="pct"/>
-                <w:tcBorders>
-                  <w:top w:val="single" w:sz="4" w:space="0" w:color="000000"/>
-                  <w:left w:val="single" w:sz="4" w:space="0" w:color="000000"/>
-                  <w:bottom w:val="single" w:sz="4" w:space="0" w:color="000000"/>
-                  <w:right w:val="single" w:sz="8" w:space="0" w:color="000000"/>
-                </w:tcBorders>
-                <w:hideMark/>
-              </w:tcPr>
-              <w:p>
-                <w:pPr>
-                  <w:rPr>
-                    <w:rFonts w:cs="Arial"/>
-                    <w:lang w:val="es-ES"/>
-                  </w:rPr>
-                </w:pPr>
-                <w:r>
-                  <w:rPr>
-                    <w:rFonts w:cs="Arial"/>
-                    <w:lang w:val="es-ES"/>
-                  </w:rPr>
-                  <w:t>Media</w:t>
-                </w:r>
-              </w:p>
-            </w:tc>
-          </w:sdtContent>
-        </w:sdt>
-      </w:tr>
-    </w:tbl>
-    <w:p/>
-    <w:p/>
-    <w:p/>
-    <w:p/>
-    <w:p/>
-    <w:p/>
-    <w:p/>
-    <w:p/>
-    <w:p/>
-    <w:p/>
-    <w:p/>
-    <w:p/>
-    <w:p/>
-    <w:p/>
-    <w:p/>
-    <w:p/>
-    <w:p/>
-    <w:p/>
-    <w:p/>
-    <w:p/>
-    <w:tbl>
-      <w:tblPr>
-        <w:tblW w:w="4923" w:type="pct"/>
-        <w:tblLook w:val="04A0" w:firstRow="1" w:lastRow="0" w:firstColumn="1" w:lastColumn="0" w:noHBand="0" w:noVBand="1"/>
-      </w:tblPr>
-      <w:tblGrid>
-        <w:gridCol w:w="2730"/>
-        <w:gridCol w:w="5952"/>
-      </w:tblGrid>
-      <w:tr>
-        <w:trPr>
-          <w:trHeight w:val="329"/>
-        </w:trPr>
-        <w:tc>
-          <w:tcPr>
-            <w:tcW w:w="1572" w:type="pct"/>
-            <w:tcBorders>
-              <w:top w:val="single" w:sz="4" w:space="0" w:color="000000"/>
-              <w:left w:val="single" w:sz="8" w:space="0" w:color="000000"/>
-              <w:bottom w:val="single" w:sz="4" w:space="0" w:color="000000"/>
-              <w:right w:val="nil"/>
-            </w:tcBorders>
-            <w:hideMark/>
-          </w:tcPr>
-          <w:p>
-            <w:pPr>
-              <w:rPr>
-                <w:rFonts w:cs="Arial"/>
-                <w:b/>
-                <w:lang w:val="es-ES"/>
-              </w:rPr>
-            </w:pPr>
-            <w:r>
-              <w:rPr>
-                <w:rFonts w:cs="Arial"/>
-                <w:b/>
-                <w:lang w:val="es-ES"/>
-              </w:rPr>
-              <w:softHyphen/>
-            </w:r>
-            <w:r>
-              <w:rPr>
-                <w:rFonts w:cs="Arial"/>
-                <w:b/>
-                <w:lang w:val="es-ES"/>
-              </w:rPr>
-              <w:softHyphen/>
-              <w:t>ID:</w:t>
-            </w:r>
-          </w:p>
-        </w:tc>
-        <w:tc>
-          <w:tcPr>
-            <w:tcW w:w="3428" w:type="pct"/>
-            <w:tcBorders>
-              <w:top w:val="single" w:sz="4" w:space="0" w:color="000000"/>
-              <w:left w:val="single" w:sz="4" w:space="0" w:color="000000"/>
-              <w:bottom w:val="single" w:sz="4" w:space="0" w:color="000000"/>
-              <w:right w:val="single" w:sz="8" w:space="0" w:color="000000"/>
-            </w:tcBorders>
-          </w:tcPr>
-          <w:sdt>
-            <w:sdtPr>
-              <w:rPr>
-                <w:rFonts w:cs="Arial"/>
-                <w:lang w:val="es-ES"/>
-              </w:rPr>
               <w:id w:val="-1283570578"/>
               <w:placeholder>
                 <w:docPart w:val="D321ED79D6A84B26BE6E56E6D3581084"/>
@@ -6644,7 +5059,14 @@
                     <w:rFonts w:cs="Arial"/>
                     <w:lang w:val="es-ES"/>
                   </w:rPr>
-                  <w:t>Registrar licencia</w:t>
+                  <w:t>administrar</w:t>
+                </w:r>
+                <w:r>
+                  <w:rPr>
+                    <w:rFonts w:cs="Arial"/>
+                    <w:lang w:val="es-ES"/>
+                  </w:rPr>
+                  <w:t xml:space="preserve"> licencia</w:t>
                 </w:r>
               </w:p>
             </w:sdtContent>
@@ -7202,21 +5624,19 @@
                   <w:rPr>
                     <w:lang w:val="es-ES"/>
                   </w:rPr>
-                  <w:t xml:space="preserve">1.-El sistema muestra los apartados para ser </w:t>
-                </w:r>
-                <w:proofErr w:type="spellStart"/>
-                <w:r>
-                  <w:rPr>
-                    <w:lang w:val="es-ES"/>
-                  </w:rPr>
-                  <w:t>valida</w:t>
-                </w:r>
-                <w:proofErr w:type="spellEnd"/>
-                <w:r>
-                  <w:rPr>
-                    <w:lang w:val="es-ES"/>
-                  </w:rPr>
-                  <w:t xml:space="preserve"> la licencia del software</w:t>
+                  <w:t>1.-El sistema muestra los aparta</w:t>
+                </w:r>
+                <w:r>
+                  <w:rPr>
+                    <w:lang w:val="es-ES"/>
+                  </w:rPr>
+                  <w:t>dos para ser válida la LICENCIA</w:t>
+                </w:r>
+                <w:r>
+                  <w:rPr>
+                    <w:lang w:val="es-ES"/>
+                  </w:rPr>
+                  <w:t xml:space="preserve"> del software</w:t>
                 </w:r>
               </w:p>
               <w:p>
@@ -7231,28 +5651,26 @@
                   </w:rPr>
                   <w:t xml:space="preserve">2.-El jefe de centro de </w:t>
                 </w:r>
-                <w:proofErr w:type="spellStart"/>
-                <w:r>
-                  <w:rPr>
-                    <w:lang w:val="es-ES"/>
-                  </w:rPr>
-                  <w:t>computo</w:t>
-                </w:r>
-                <w:proofErr w:type="spellEnd"/>
-                <w:r>
-                  <w:rPr>
-                    <w:lang w:val="es-ES"/>
-                  </w:rPr>
-                  <w:t xml:space="preserve"> llena los </w:t>
-                </w:r>
-                <w:proofErr w:type="gramStart"/>
-                <w:r>
-                  <w:rPr>
-                    <w:lang w:val="es-ES"/>
-                  </w:rPr>
-                  <w:t>apartado necesarios</w:t>
-                </w:r>
-                <w:proofErr w:type="gramEnd"/>
+                <w:r>
+                  <w:rPr>
+                    <w:lang w:val="es-ES"/>
+                  </w:rPr>
+                  <w:t>cómputo</w:t>
+                </w:r>
+                <w:r>
+                  <w:rPr>
+                    <w:lang w:val="es-ES"/>
+                  </w:rPr>
+                  <w:t xml:space="preserve"> llena </w:t>
+                </w:r>
+                <w:bookmarkStart w:id="0" w:name="_GoBack"/>
+                <w:bookmarkEnd w:id="0"/>
+                <w:r>
+                  <w:rPr>
+                    <w:lang w:val="es-ES"/>
+                  </w:rPr>
+                  <w:t>los apartados necesarios</w:t>
+                </w:r>
                 <w:r>
                   <w:rPr>
                     <w:lang w:val="es-ES"/>
@@ -7272,28 +5690,24 @@
                   </w:rPr>
                   <w:t xml:space="preserve">3.-El sistema valida </w:t>
                 </w:r>
-                <w:proofErr w:type="gramStart"/>
-                <w:r>
-                  <w:rPr>
-                    <w:lang w:val="es-ES"/>
-                  </w:rPr>
-                  <w:t>los apartado</w:t>
-                </w:r>
-                <w:proofErr w:type="gramEnd"/>
-                <w:r>
-                  <w:rPr>
-                    <w:lang w:val="es-ES"/>
-                  </w:rPr>
-                  <w:t xml:space="preserve"> y si no hay una licencia ya registrada. Si ya </w:t>
-                </w:r>
-                <w:proofErr w:type="spellStart"/>
-                <w:r>
-                  <w:rPr>
-                    <w:lang w:val="es-ES"/>
-                  </w:rPr>
-                  <w:t>esta</w:t>
-                </w:r>
-                <w:proofErr w:type="spellEnd"/>
+                <w:r>
+                  <w:rPr>
+                    <w:lang w:val="es-ES"/>
+                  </w:rPr>
+                  <w:t>los apartados y si no hay una LICENCIA</w:t>
+                </w:r>
+                <w:r>
+                  <w:rPr>
+                    <w:lang w:val="es-ES"/>
+                  </w:rPr>
+                  <w:t xml:space="preserve"> ya registrada. Si ya </w:t>
+                </w:r>
+                <w:r>
+                  <w:rPr>
+                    <w:lang w:val="es-ES"/>
+                  </w:rPr>
+                  <w:t>está</w:t>
+                </w:r>
                 <w:r>
                   <w:rPr>
                     <w:lang w:val="es-ES"/>
@@ -7313,14 +5727,12 @@
                   </w:rPr>
                   <w:t xml:space="preserve">4.-El jefe de centro de </w:t>
                 </w:r>
-                <w:proofErr w:type="spellStart"/>
-                <w:r>
-                  <w:rPr>
-                    <w:lang w:val="es-ES"/>
-                  </w:rPr>
-                  <w:t>computo</w:t>
-                </w:r>
-                <w:proofErr w:type="spellEnd"/>
+                <w:r>
+                  <w:rPr>
+                    <w:lang w:val="es-ES"/>
+                  </w:rPr>
+                  <w:t>cómputo</w:t>
+                </w:r>
                 <w:r>
                   <w:rPr>
                     <w:lang w:val="es-ES"/>
@@ -7338,7 +5750,19 @@
                   <w:rPr>
                     <w:lang w:val="es-ES"/>
                   </w:rPr>
-                  <w:t>5.-El sistema guarda la licencia del software</w:t>
+                  <w:t>5.-El sistema guar</w:t>
+                </w:r>
+                <w:r>
+                  <w:rPr>
+                    <w:lang w:val="es-ES"/>
+                  </w:rPr>
+                  <w:t>da la LICENCIA junto con la GARANTIA</w:t>
+                </w:r>
+                <w:r>
+                  <w:rPr>
+                    <w:lang w:val="es-ES"/>
+                  </w:rPr>
+                  <w:t xml:space="preserve"> del software</w:t>
                 </w:r>
               </w:p>
               <w:p>
@@ -7423,15 +5847,13 @@
                   </w:rPr>
                   <w:t xml:space="preserve">3.1 El sistema valida que ese software ya </w:t>
                 </w:r>
-                <w:proofErr w:type="spellStart"/>
-                <w:r>
-                  <w:rPr>
-                    <w:rFonts w:cs="Arial"/>
-                    <w:lang w:val="es-ES"/>
-                  </w:rPr>
-                  <w:t>esta</w:t>
-                </w:r>
-                <w:proofErr w:type="spellEnd"/>
+                <w:r>
+                  <w:rPr>
+                    <w:rFonts w:cs="Arial"/>
+                    <w:lang w:val="es-ES"/>
+                  </w:rPr>
+                  <w:t>está</w:t>
+                </w:r>
                 <w:r>
                   <w:rPr>
                     <w:rFonts w:cs="Arial"/>
@@ -7454,15 +5876,13 @@
                   </w:rPr>
                   <w:t xml:space="preserve">4.1 Si el jefe de centro de </w:t>
                 </w:r>
-                <w:proofErr w:type="spellStart"/>
-                <w:r>
-                  <w:rPr>
-                    <w:rFonts w:cs="Arial"/>
-                    <w:lang w:val="es-ES"/>
-                  </w:rPr>
-                  <w:t>computo</w:t>
-                </w:r>
-                <w:proofErr w:type="spellEnd"/>
+                <w:r>
+                  <w:rPr>
+                    <w:rFonts w:cs="Arial"/>
+                    <w:lang w:val="es-ES"/>
+                  </w:rPr>
+                  <w:t>cómputo</w:t>
+                </w:r>
                 <w:r>
                   <w:rPr>
                     <w:rFonts w:cs="Arial"/>
@@ -8796,93 +7216,6 @@
     </w:docPart>
     <w:docPart>
       <w:docPartPr>
-        <w:name w:val="1F2ACE6F6C53465986E6A6E70CBB2CAA"/>
-        <w:category>
-          <w:name w:val="General"/>
-          <w:gallery w:val="placeholder"/>
-        </w:category>
-        <w:types>
-          <w:type w:val="bbPlcHdr"/>
-        </w:types>
-        <w:behaviors>
-          <w:behavior w:val="content"/>
-        </w:behaviors>
-        <w:guid w:val="{CE579201-FB36-4231-A6A6-924C8BBACBF9}"/>
-      </w:docPartPr>
-      <w:docPartBody>
-        <w:p>
-          <w:pPr>
-            <w:pStyle w:val="1F2ACE6F6C53465986E6A6E70CBB2CAA"/>
-          </w:pPr>
-          <w:r>
-            <w:rPr>
-              <w:rStyle w:val="Textodelmarcadordeposicin"/>
-            </w:rPr>
-            <w:t>Haga clic aquí para escribir texto.</w:t>
-          </w:r>
-        </w:p>
-      </w:docPartBody>
-    </w:docPart>
-    <w:docPart>
-      <w:docPartPr>
-        <w:name w:val="D7193E2605174692BD89A13FD5AD3E01"/>
-        <w:category>
-          <w:name w:val="General"/>
-          <w:gallery w:val="placeholder"/>
-        </w:category>
-        <w:types>
-          <w:type w:val="bbPlcHdr"/>
-        </w:types>
-        <w:behaviors>
-          <w:behavior w:val="content"/>
-        </w:behaviors>
-        <w:guid w:val="{A2F36CB8-012A-4EEA-9BC9-13FC2C55ECEA}"/>
-      </w:docPartPr>
-      <w:docPartBody>
-        <w:p>
-          <w:pPr>
-            <w:pStyle w:val="D7193E2605174692BD89A13FD5AD3E01"/>
-          </w:pPr>
-          <w:r>
-            <w:rPr>
-              <w:rStyle w:val="Textodelmarcadordeposicin"/>
-            </w:rPr>
-            <w:t>Haga clic aquí para escribir una fecha.</w:t>
-          </w:r>
-        </w:p>
-      </w:docPartBody>
-    </w:docPart>
-    <w:docPart>
-      <w:docPartPr>
-        <w:name w:val="8F478D8C5AE243B88CD76692B36305EB"/>
-        <w:category>
-          <w:name w:val="General"/>
-          <w:gallery w:val="placeholder"/>
-        </w:category>
-        <w:types>
-          <w:type w:val="bbPlcHdr"/>
-        </w:types>
-        <w:behaviors>
-          <w:behavior w:val="content"/>
-        </w:behaviors>
-        <w:guid w:val="{8C8F7DA4-A382-4FF2-B74D-1B63CAD4CCD7}"/>
-      </w:docPartPr>
-      <w:docPartBody>
-        <w:p>
-          <w:pPr>
-            <w:pStyle w:val="8F478D8C5AE243B88CD76692B36305EB"/>
-          </w:pPr>
-          <w:r>
-            <w:rPr>
-              <w:rStyle w:val="Textodelmarcadordeposicin"/>
-            </w:rPr>
-            <w:t>Elija un elemento.</w:t>
-          </w:r>
-        </w:p>
-      </w:docPartBody>
-    </w:docPart>
-    <w:docPart>
-      <w:docPartPr>
         <w:name w:val="D321ED79D6A84B26BE6E56E6D3581084"/>
         <w:category>
           <w:name w:val="General"/>
@@ -8979,7 +7312,7 @@
     <w:charset w:val="00"/>
     <w:family w:val="swiss"/>
     <w:pitch w:val="variable"/>
-    <w:sig w:usb0="E00002FF" w:usb1="4000ACFF" w:usb2="00000001" w:usb3="00000000" w:csb0="0000019F" w:csb1="00000000"/>
+    <w:sig w:usb0="E0002AFF" w:usb1="C000247B" w:usb2="00000009" w:usb3="00000000" w:csb0="000001FF" w:csb1="00000000"/>
   </w:font>
   <w:font w:name="Times New Roman">
     <w:panose1 w:val="02020603050405020304"/>
@@ -9022,6 +7355,7 @@
   <w:rsids>
     <w:rsidRoot w:val="000F2BDE"/>
     <w:rsid w:val="000F2BDE"/>
+    <w:rsid w:val="00333370"/>
     <w:rsid w:val="00787AA3"/>
     <w:rsid w:val="00B3297D"/>
     <w:rsid w:val="00B80146"/>
@@ -9838,7 +8172,7 @@
 </file>
 
 <file path=customXml/itemProps1.xml><?xml version="1.0" encoding="utf-8"?>
-<ds:datastoreItem xmlns:ds="http://schemas.openxmlformats.org/officeDocument/2006/customXml" ds:itemID="{2973F5BC-2419-413B-82EB-DC0EF4350A98}">
+<ds:datastoreItem xmlns:ds="http://schemas.openxmlformats.org/officeDocument/2006/customXml" ds:itemID="{CD121699-83C7-40F2-B1E9-7A359F5BE173}">
   <ds:schemaRefs>
     <ds:schemaRef ds:uri="http://schemas.openxmlformats.org/officeDocument/2006/bibliography"/>
   </ds:schemaRefs>

</xml_diff>